<commit_message>
build: Extract Files .docx in Folder
</commit_message>
<xml_diff>
--- a/Vector_Database_Qdrant/data/trich_dan_luat/docx/Luat/Luật_Quốc hội_10-2022-QH15_Quyền dân sự_10-11-2022_01-07-2023_Thực hiện dân chủ ở cơ sở.docx
+++ b/Vector_Database_Qdrant/data/trich_dan_luat/docx/Luat/Luật_Quốc hội_10-2022-QH15_Quyền dân sự_10-11-2022_01-07-2023_Thực hiện dân chủ ở cơ sở.docx
@@ -779,7 +779,6 @@
           <w:color w:val="000000"/>
           <w:lang w:val="fr-FR"/>
         </w:rPr>
-        <w:lastRenderedPageBreak/>
         <w:t>2. Tăng cường công tác thông tin, tuyên truyền, phổ biến, giáo dục pháp luật về thực hiện dân chủ ở cơ sở; nâng cao nhận thức cộng đồng về việc bảo đảm thực hiện dân chủ ở cơ sở.</w:t>
       </w:r>
     </w:p>
@@ -1116,7 +1115,6 @@
           <w:color w:val="000000"/>
           <w:lang w:val="fr-FR"/>
         </w:rPr>
-        <w:lastRenderedPageBreak/>
         <w:t>Mục 1. CÔNG KHAI THÔNG TIN Ở XÃ, PHƯỜNG, THỊ TRẤN</w:t>
       </w:r>
       <w:bookmarkEnd w:id="17"/>
@@ -1340,15 +1338,7 @@
           <w:color w:val="000000"/>
           <w:lang w:val="nl-NL"/>
         </w:rPr>
-        <w:t xml:space="preserve">. Kết quả thanh tra, kiểm tra, giải quyết các vụ việc tham nhũng, tiêu cực, vi phạm kỷ luật đối với cán bộ, công chức, người hoạt động không chuyên trách ở cấp xã, ở thôn, tổ dân phố; kết quả </w:t>
-      </w:r>
-      <w:r>
-        <w:rPr>
-          <w:color w:val="000000"/>
-          <w:lang w:val="nl-NL"/>
-        </w:rPr>
-        <w:lastRenderedPageBreak/>
-        <w:t>lấy phiếu tín nhiệm, bỏ phiếu tín nhiệm Chủ tịch, Phó Chủ tịch và Trưởng ban của Hội đồng nhân dân cấp xã, Chủ tịch, Phó Chủ tịch và các Ủy viên Ủy ban nhân dân cấp xã;</w:t>
+        <w:t>. Kết quả thanh tra, kiểm tra, giải quyết các vụ việc tham nhũng, tiêu cực, vi phạm kỷ luật đối với cán bộ, công chức, người hoạt động không chuyên trách ở cấp xã, ở thôn, tổ dân phố; kết quả lấy phiếu tín nhiệm, bỏ phiếu tín nhiệm Chủ tịch, Phó Chủ tịch và Trưởng ban của Hội đồng nhân dân cấp xã, Chủ tịch, Phó Chủ tịch và các Ủy viên Ủy ban nhân dân cấp xã;</w:t>
       </w:r>
     </w:p>
     <w:p>
@@ -1745,7 +1735,6 @@
           <w:color w:val="000000"/>
           <w:lang w:val="fr-FR"/>
         </w:rPr>
-        <w:lastRenderedPageBreak/>
         <w:t xml:space="preserve">1. Tại nơi đã thiết lập trang thông tin điện tử, cổng thông tin điện tử thì Ủy ban nhân dân cấp xã có trách nhiệm đăng tải trên trang thông tin điện tử, cổng thông tin điện tử của chính quyền địa phương cấp xã thông tin quy định tại </w:t>
       </w:r>
       <w:bookmarkStart w:id="23" w:name="tc_3"/>
@@ -2041,7 +2030,6 @@
           <w:color w:val="000000"/>
           <w:lang w:val="nl-NL"/>
         </w:rPr>
-        <w:lastRenderedPageBreak/>
         <w:t>3. Ủy ban nhân dân cấp xã tổng hợp, báo cáo Hội đồng nhân dân cùng cấp về quá trình và kết quả thực hiện các nội dung công khai thông tin tại kỳ họp thường lệ gần nhất, đồng thời gửi Ủy ban Mặt trận Tổ quốc Việt Nam cùng cấp để giám sát.</w:t>
       </w:r>
     </w:p>
@@ -2321,7 +2309,6 @@
         <w:rPr>
           <w:color w:val="000000"/>
         </w:rPr>
-        <w:lastRenderedPageBreak/>
         <w:t xml:space="preserve">1. Tùy theo nội dung được đề xuất, Chủ tịch Ủy ban nhân dân cấp xã, Trưởng thôn, Tổ trưởng tổ dân phố tổ chức để </w:t>
       </w:r>
       <w:r>
@@ -2886,7 +2873,6 @@
           <w:color w:val="000000"/>
           <w:lang w:val="nl-NL"/>
         </w:rPr>
-        <w:lastRenderedPageBreak/>
         <w:t>c</w:t>
       </w:r>
       <w:r>
@@ -3202,7 +3188,6 @@
           <w:color w:val="000000"/>
           <w:lang w:val="nl-NL"/>
         </w:rPr>
-        <w:lastRenderedPageBreak/>
         <w:t>đ) Kết quả biểu quyết tại cuộc họp hoặc tổng hợp phiếu lấy ý kiến, kết quả biểu quyết trực tuyến của hộ gia đình;</w:t>
       </w:r>
     </w:p>
@@ -3647,7 +3632,6 @@
         <w:rPr>
           <w:color w:val="000000"/>
         </w:rPr>
-        <w:lastRenderedPageBreak/>
         <w:t>c) Cộng đồng dân cư thấy cần thiết phải sửa đổi, bổ sung, thay thế hoặc bãi bỏ.</w:t>
       </w:r>
     </w:p>
@@ -3848,15 +3832,7 @@
           <w:color w:val="000000"/>
           <w:lang w:val="nl-NL"/>
         </w:rPr>
-        <w:t xml:space="preserve"> tập hợp, nắm bắt ý kiến chung của các thành viên hộ gia đình để phản ánh, tham gia thảo luận tại cuộc họp hoặc thể hiện trên phiếu lấy ý kiến của hộ gia đình; phổ biến, truyền đạt lại cho các thành </w:t>
-      </w:r>
-      <w:r>
-        <w:rPr>
-          <w:color w:val="000000"/>
-          <w:lang w:val="nl-NL"/>
-        </w:rPr>
-        <w:lastRenderedPageBreak/>
-        <w:t>viên hộ gia đình về kết quả bàn, thảo luận, quyết định của cộng đồng dân cư. Trường hợp thành viên hộ gia đình có ý kiến khác với ý kiến của đại diện hộ gia đình thì được đăng ký tham dự cuộc họp của cộng</w:t>
+        <w:t xml:space="preserve"> tập hợp, nắm bắt ý kiến chung của các thành viên hộ gia đình để phản ánh, tham gia thảo luận tại cuộc họp hoặc thể hiện trên phiếu lấy ý kiến của hộ gia đình; phổ biến, truyền đạt lại cho các thành viên hộ gia đình về kết quả bàn, thảo luận, quyết định của cộng đồng dân cư. Trường hợp thành viên hộ gia đình có ý kiến khác với ý kiến của đại diện hộ gia đình thì được đăng ký tham dự cuộc họp của cộng</w:t>
       </w:r>
       <w:r>
         <w:rPr>
@@ -4065,7 +4041,6 @@
           <w:color w:val="000000"/>
           <w:lang w:val="nl-NL"/>
         </w:rPr>
-        <w:lastRenderedPageBreak/>
         <w:t>9</w:t>
       </w:r>
       <w:r>
@@ -4726,15 +4701,7 @@
           <w:color w:val="000000"/>
           <w:lang w:val="nl-NL"/>
         </w:rPr>
-        <w:t xml:space="preserve">, tiếp thu ý kiến của đối tượng thi hành được gửi đến các cơ quan, tổ chức, cá nhân có liên quan và được lưu cùng hồ sơ trình ký ban hành quyết </w:t>
-      </w:r>
-      <w:r>
-        <w:rPr>
-          <w:color w:val="000000"/>
-          <w:lang w:val="nl-NL"/>
-        </w:rPr>
-        <w:lastRenderedPageBreak/>
-        <w:t>định hành chính. Người có thẩm quyền ra quyết định và chịu trách nhiệm về việc ban hành quyết định hành chính của mình.</w:t>
+        <w:t>, tiếp thu ý kiến của đối tượng thi hành được gửi đến các cơ quan, tổ chức, cá nhân có liên quan và được lưu cùng hồ sơ trình ký ban hành quyết định hành chính. Người có thẩm quyền ra quyết định và chịu trách nhiệm về việc ban hành quyết định hành chính của mình.</w:t>
       </w:r>
     </w:p>
     <w:p>
@@ -5006,7 +4973,6 @@
         <w:rPr>
           <w:color w:val="000000"/>
         </w:rPr>
-        <w:lastRenderedPageBreak/>
         <w:t xml:space="preserve">1. </w:t>
       </w:r>
       <w:r>
@@ -5336,7 +5302,6 @@
         <w:rPr>
           <w:color w:val="000000"/>
         </w:rPr>
-        <w:lastRenderedPageBreak/>
         <w:t xml:space="preserve">2. </w:t>
       </w:r>
       <w:r>
@@ -5608,15 +5573,7 @@
           <w:color w:val="000000"/>
           <w:lang w:val="nl-NL"/>
         </w:rPr>
-        <w:t xml:space="preserve">b) Xem xét, giải quyết, giải trình và trả lời kịp thời khiếu nại, tố cáo, kiến nghị, phản ánh của công dân, kiến nghị của Ủy ban Mặt trận Tổ quốc Việt Nam, các tổ chức thành viên của Mặt trận </w:t>
-      </w:r>
-      <w:r>
-        <w:rPr>
-          <w:color w:val="000000"/>
-          <w:lang w:val="nl-NL"/>
-        </w:rPr>
-        <w:lastRenderedPageBreak/>
-        <w:t>Tổ</w:t>
+        <w:t>b) Xem xét, giải quyết, giải trình và trả lời kịp thời khiếu nại, tố cáo, kiến nghị, phản ánh của công dân, kiến nghị của Ủy ban Mặt trận Tổ quốc Việt Nam, các tổ chức thành viên của Mặt trận Tổ</w:t>
       </w:r>
       <w:r>
         <w:rPr>
@@ -5826,7 +5783,6 @@
         <w:rPr>
           <w:color w:val="000000"/>
         </w:rPr>
-        <w:lastRenderedPageBreak/>
         <w:t>2. Là công dân thường trú trên địa bàn và không đồng thời là cán bộ, công chức cấp xã, người hoạt động không chuyên trách ở cấp xã, ở thôn, tổ dân phố.</w:t>
       </w:r>
     </w:p>
@@ -6026,7 +5982,6 @@
         <w:rPr>
           <w:color w:val="000000"/>
         </w:rPr>
-        <w:lastRenderedPageBreak/>
         <w:t>c) Xem xét, giải quyết kịp thời các kiến nghị của Ban Thanh tra nhân dân, thông báo kết quả giải quyết trong thời hạn 15 ngày kể từ ngày nhận được kiến nghị;</w:t>
       </w:r>
     </w:p>
@@ -6229,7 +6184,6 @@
         <w:rPr>
           <w:color w:val="000000"/>
         </w:rPr>
-        <w:lastRenderedPageBreak/>
         <w:t>1. Có phẩm chất đạo đức tốt, trung thực, công tâm, có uy tín trong cộng đồng dân cư, có đủ sức khỏe để hoàn thành nhiệm vụ; có hiểu biết về chính sách, pháp luật hoặc kinh nghiệm, hiểu biết về các lĩnh vực có liên quan đến chương trình, dự án đầu tư và tự nguyện tham gia Ban Giám sát đầu tư của cộng đồng.</w:t>
       </w:r>
     </w:p>
@@ -6366,7 +6320,6 @@
         <w:rPr>
           <w:color w:val="000000"/>
         </w:rPr>
-        <w:lastRenderedPageBreak/>
         <w:t>d) Tiếp nhận các thông tin do công dân phản ánh để gửi đến các cơ quan quản lý nhà nước có thẩm quyền hoặc tiến hành kiểm tra, giám sát theo phạm vi nhiệm vụ, quyền hạn của Ban; tiếp nhận và thông tin cho công dân biết ý kiến trả lời của các cơ quan quản lý nhà nước có thẩm quyền về kiến nghị của công dân;</w:t>
       </w:r>
     </w:p>
@@ -6510,7 +6463,6 @@
         <w:rPr>
           <w:color w:val="000000"/>
         </w:rPr>
-        <w:lastRenderedPageBreak/>
         <w:t>d) Xác nhận văn bản kiến nghị, phản ánh của Ban Giám sát đầu tư của cộng đồng trước khi gửi cơ quan có thẩm quyền; đôn đốc việc giải quyết kiến nghị của Ban Giám sát đầu tư của cộng đồng;</w:t>
       </w:r>
     </w:p>
@@ -6752,7 +6704,6 @@
         <w:rPr>
           <w:color w:val="000000"/>
         </w:rPr>
-        <w:lastRenderedPageBreak/>
         <w:t xml:space="preserve">3. </w:t>
       </w:r>
       <w:r>
@@ -6955,7 +6906,6 @@
         <w:rPr>
           <w:color w:val="000000"/>
         </w:rPr>
-        <w:lastRenderedPageBreak/>
         <w:t>c) Thông báo tại hội nghị cán bộ, công chức, viên chức, người lao động của cơ quan, đơn vị;</w:t>
       </w:r>
     </w:p>
@@ -7294,7 +7244,6 @@
           <w:bCs/>
           <w:color w:val="000000"/>
         </w:rPr>
-        <w:lastRenderedPageBreak/>
         <w:t>Mục 2. CÁN BỘ, CÔNG CHỨC, VIÊN CHỨC, NGƯỜI LAO ĐỘNG BÀN VÀ QUYẾT ĐỊNH</w:t>
       </w:r>
       <w:bookmarkEnd w:id="106"/>
@@ -7553,7 +7502,6 @@
         <w:rPr>
           <w:color w:val="000000"/>
         </w:rPr>
-        <w:lastRenderedPageBreak/>
         <w:t xml:space="preserve">c) Hội nghị được tổ chức hợp lệ khi có ít nhất là hai phần ba tổng số cán bộ, công chức, viên chức, người lao động của cơ quan, </w:t>
       </w:r>
       <w:r>
@@ -7807,7 +7755,6 @@
         <w:rPr>
           <w:color w:val="000000"/>
         </w:rPr>
-        <w:lastRenderedPageBreak/>
         <w:t>g) Tổ chức khen thưởng cá nhân, tập thể của cơ quan, đơn vị có thành tích trong công tác; phát động phong trào thi đua;</w:t>
       </w:r>
     </w:p>
@@ -8130,7 +8077,6 @@
         <w:rPr>
           <w:color w:val="000000"/>
         </w:rPr>
-        <w:lastRenderedPageBreak/>
         <w:t>7. Thực hiện chế độ, chính sách liên quan đến quyền và lợi ích của cán bộ, công chức, viên chức, người lao động.</w:t>
       </w:r>
     </w:p>
@@ -8417,7 +8363,6 @@
           <w:bCs/>
           <w:color w:val="000000"/>
         </w:rPr>
-        <w:lastRenderedPageBreak/>
         <w:t>Mục 4. CÁN BỘ, CÔNG CHỨC, VIÊN CHỨC, NGƯỜI LAO ĐỘNG KIỂM TRA, GIÁM SÁT</w:t>
       </w:r>
       <w:bookmarkEnd w:id="124"/>
@@ -8670,7 +8615,6 @@
           <w:color w:val="000000"/>
           <w:lang w:val="nl-NL"/>
         </w:rPr>
-        <w:lastRenderedPageBreak/>
         <w:t>1. Người đứng đầu cơ quan, đơn vị có trách nhiệm sau đây:</w:t>
       </w:r>
     </w:p>
@@ -8910,7 +8854,6 @@
         <w:rPr>
           <w:color w:val="000000"/>
         </w:rPr>
-        <w:lastRenderedPageBreak/>
         <w:t>Trường hợp cơ quan, đơn vị có tính chất đặc thù hoặc hoạt động phân tán thì hội nghị cán bộ, công chức, viên chức, người lao động có thể quyết định số lượng thành viên Ban Thanh tra nhân dân nhiều hơn để bảo đảm hoạt động có hiệu quả.</w:t>
       </w:r>
     </w:p>
@@ -9098,7 +9041,6 @@
         <w:rPr>
           <w:color w:val="000000"/>
         </w:rPr>
-        <w:lastRenderedPageBreak/>
         <w:t>2. Căn cứ vào nghị quyết hội nghị cán bộ, công chức, viên chức, người lao động của cơ quan, đơn vị và sự chỉ đạo, hướng dẫn của Ban Chấp hành Công đoàn cơ quan, đơn vị, Ban Thanh tra nhân dân xây dựng chương trình công tác theo từng quý, 06 tháng và hằng năm.</w:t>
       </w:r>
     </w:p>
@@ -9296,7 +9238,6 @@
           <w:color w:val="000000"/>
           <w:lang w:val="nl-NL"/>
         </w:rPr>
-        <w:lastRenderedPageBreak/>
         <w:t>Chương IV</w:t>
       </w:r>
       <w:bookmarkEnd w:id="138"/>
@@ -9575,7 +9516,6 @@
         <w:rPr>
           <w:color w:val="000000"/>
         </w:rPr>
-        <w:lastRenderedPageBreak/>
         <w:t>g) Thông qua mạng viễn thông, mạng xã hội hoạt động hợp pháp theo quy định của pháp luật và được sự thống nhất của Ban Chấp hành Công đoàn ở doanh nghiệp, ban đại diện của tổ chức đại diện khác của người lao động ở cơ sở (nếu có);</w:t>
       </w:r>
     </w:p>
@@ -9973,7 +9913,6 @@
         <w:rPr>
           <w:color w:val="000000"/>
         </w:rPr>
-        <w:lastRenderedPageBreak/>
         <w:t xml:space="preserve">2. </w:t>
       </w:r>
       <w:r>
@@ -10296,7 +10235,6 @@
         <w:rPr>
           <w:color w:val="000000"/>
         </w:rPr>
-        <w:lastRenderedPageBreak/>
         <w:t>c) Hội nghị được tổ chức hợp lệ khi có ít nhất là hai phần ba tổng số người lao động của doanh nghiệp hoặc ít nhất là hai phần ba tổng số đại biểu được triệu tập có mặt. Nghị quyết, quyết định của hội nghị được thông qua khi có trên 50% tổng số người dự hội nghị tán thành và nội dung không trái với quy định của pháp luật, phù hợp với đạo đức xã hội.</w:t>
       </w:r>
     </w:p>
@@ -10612,7 +10550,6 @@
         <w:rPr>
           <w:color w:val="000000"/>
         </w:rPr>
-        <w:lastRenderedPageBreak/>
         <w:t xml:space="preserve">d) Dự thảo quy trình, thủ tục nội bộ về giải quyết tranh chấp lao động, xử lý kỷ luật lao động, trách nhiệm vật chất và các nội dung khác liên quan đến quyền, nghĩa vụ của người lao động mà </w:t>
       </w:r>
       <w:r>
@@ -10990,15 +10927,7 @@
           <w:color w:val="000000"/>
           <w:lang w:val="nl-NL"/>
         </w:rPr>
-        <w:t xml:space="preserve">lấy ý kiến của người lao động, kết quả giải trình, tiếp thu và tổ chức thực hiện các nội dung người lao động đã tham </w:t>
-      </w:r>
-      <w:r>
-        <w:rPr>
-          <w:color w:val="000000"/>
-          <w:lang w:val="nl-NL"/>
-        </w:rPr>
-        <w:lastRenderedPageBreak/>
-        <w:t>gia ý kiến; tham gia ý kiến trước khi doanh nghiệp quyết định ban hành quy chế thực hiện dân chủ của doanh nghiệp</w:t>
+        <w:t>lấy ý kiến của người lao động, kết quả giải trình, tiếp thu và tổ chức thực hiện các nội dung người lao động đã tham gia ý kiến; tham gia ý kiến trước khi doanh nghiệp quyết định ban hành quy chế thực hiện dân chủ của doanh nghiệp</w:t>
       </w:r>
       <w:r>
         <w:rPr>
@@ -11360,7 +11289,6 @@
         <w:rPr>
           <w:color w:val="000000"/>
         </w:rPr>
-        <w:lastRenderedPageBreak/>
         <w:t>3. Nhiệm kỳ của Ban Thanh tra nhân dân là 02 năm. Trong nhiệm kỳ, nếu khuyết thành viên hoặc thành viên Ban Thanh tra nhân dân không hoàn thành nhiệm vụ, không còn được tín nhiệm hoặc xin thôi làm nhiệm vụ thì Ban Chấp hành Công đoàn ở doanh nghiệp, ban đại diện của tổ chức đại diện khác của người lao động ở cơ sở (nếu có) đề nghị hội nghị người lao động quyết định cho thôi làm nhiệm vụ và bầu người khác thay thế.</w:t>
       </w:r>
     </w:p>
@@ -11551,14 +11479,7 @@
         <w:rPr>
           <w:color w:val="000000"/>
         </w:rPr>
-        <w:t xml:space="preserve">; kiến nghị, phản ánh đến cơ quan quản lý nhà nước có liên quan, Công đoàn, tổ chức đại diện khác của người lao động, tổ chức đoàn thể tại </w:t>
-      </w:r>
-      <w:r>
-        <w:rPr>
-          <w:color w:val="000000"/>
-        </w:rPr>
-        <w:lastRenderedPageBreak/>
-        <w:t>doanh nghiệp mà mình là thành viên, hội viên hoặc phản ánh, đề nghị Ban Thanh tra nhân dân xem xét, thực hiện kiểm tra, giám sát theo chức năng, nhiệm vụ.</w:t>
+        <w:t>; kiến nghị, phản ánh đến cơ quan quản lý nhà nước có liên quan, Công đoàn, tổ chức đại diện khác của người lao động, tổ chức đoàn thể tại doanh nghiệp mà mình là thành viên, hội viên hoặc phản ánh, đề nghị Ban Thanh tra nhân dân xem xét, thực hiện kiểm tra, giám sát theo chức năng, nhiệm vụ.</w:t>
       </w:r>
     </w:p>
     <w:p>
@@ -11798,7 +11719,6 @@
         <w:rPr>
           <w:color w:val="000000"/>
         </w:rPr>
-        <w:lastRenderedPageBreak/>
         <w:t>c) Xem xét, giải quyết kiến nghị của Ban Thanh tra nhân dân; theo dõi, đôn đốc việc giải quyết kiến nghị của Ban Thanh tra nhân dân gửi đến người đại diện có thẩm quyền, ban lãnh đạo, điều hành của doanh nghiệp hoặc cấp có thẩm quyền;</w:t>
       </w:r>
     </w:p>
@@ -12027,7 +11947,6 @@
           <w:color w:val="000000"/>
           <w:lang w:val="fr-FR"/>
         </w:rPr>
-        <w:lastRenderedPageBreak/>
         <w:t>b) Thực hiện các biện pháp tuyên truyền, phổ biến, giáo dục pháp luật, nâng cao nhận thức về quyền và trách nhiệm của công dân, cán bộ, công chức, viên chức, người</w:t>
       </w:r>
       <w:r>
@@ -12379,7 +12298,6 @@
           <w:color w:val="000000"/>
           <w:lang w:val="fr-FR"/>
         </w:rPr>
-        <w:lastRenderedPageBreak/>
         <w:t>3. Báo cáo cơ quan nhà nước có thẩm quyền về tình hình thực hiện dân chủ ở cơ sở trên địa bàn khi được yêu cầu.</w:t>
       </w:r>
     </w:p>
@@ -12747,7 +12665,6 @@
           <w:color w:val="000000"/>
           <w:lang w:val="nl-NL"/>
         </w:rPr>
-        <w:lastRenderedPageBreak/>
         <w:t>2. Tham gia, hỗ trợ, hướng dẫn cán bộ, công chức, viên chức, người lao động thực hiện dân chủ ở cơ quan, đơn vị, tổ chức có sử dụng lao động.</w:t>
       </w:r>
     </w:p>
@@ -12840,7 +12757,6 @@
       <w:r>
         <w:rPr>
           <w:color w:val="000000"/>
-          <w:lang w:val="nl-NL"/>
         </w:rPr>
         <w:t>3. Thực hiện giám sát, phản biện xã hội đối với việc thực hiện các chủ trương, đường lối của Đảng, chính sách, pháp luật của Nhà nước có liên quan trực tiếp đến quyền và lợi ích hợp pháp, việc thực hiện dân chủ ở cơ sở của hội viên, đoàn viên.</w:t>
       </w:r>
@@ -12856,7 +12772,6 @@
           <w:b/>
           <w:bCs/>
           <w:color w:val="000000"/>
-          <w:lang w:val="nl-NL"/>
         </w:rPr>
         <w:t>Chương VI</w:t>
       </w:r>
@@ -12873,7 +12788,6 @@
           <w:b/>
           <w:bCs/>
           <w:color w:val="000000"/>
-          <w:lang w:val="nl-NL"/>
         </w:rPr>
         <w:t>ĐIỀU KHOẢN THI HÀNH</w:t>
       </w:r>
@@ -12889,7 +12803,6 @@
           <w:b/>
           <w:bCs/>
           <w:color w:val="000000"/>
-          <w:lang w:val="nl-NL"/>
         </w:rPr>
         <w:t>Điều 90. Hiệu lực thi hành</w:t>
       </w:r>
@@ -12902,7 +12815,6 @@
       <w:r>
         <w:rPr>
           <w:color w:val="000000"/>
-          <w:lang w:val="nl-NL"/>
         </w:rPr>
         <w:t>1. Luật này có hiệu lực thi hành từ ngày 01 tháng 7 năm 2023.</w:t>
       </w:r>
@@ -12914,7 +12826,6 @@
       <w:r>
         <w:rPr>
           <w:color w:val="000000"/>
-          <w:lang w:val="nl-NL"/>
         </w:rPr>
         <w:t xml:space="preserve">2. Pháp lệnh số </w:t>
       </w:r>
@@ -12922,7 +12833,6 @@
       <w:r>
         <w:rPr>
           <w:color w:val="000000"/>
-          <w:lang w:val="nl-NL"/>
         </w:rPr>
         <w:t>34/2007/PL-UBTVQH11</w:t>
       </w:r>
@@ -12930,7 +12840,6 @@
       <w:r>
         <w:rPr>
           <w:color w:val="000000"/>
-          <w:lang w:val="nl-NL"/>
         </w:rPr>
         <w:t xml:space="preserve"> ngày 20 tháng 4 năm 2007 của Ủy ban Thường vụ Quốc hội về thực hiện dân chủ ở xã, phường, thị trấn và Nghị quyết số 55/1998/NQ-UBTVQH10 ngày 30 tháng 8 năm 1998 của Ủy ban Thường vụ Quốc hội về việc ban hành quy chế thực hiện dân chủ trong hoạt động của cơ quan hết hiệu lực kể từ ngày Luật này có hiệu lực thi hành.</w:t>
       </w:r>
@@ -12945,7 +12854,6 @@
           <w:b/>
           <w:bCs/>
           <w:color w:val="000000"/>
-          <w:lang w:val="nl-NL"/>
         </w:rPr>
         <w:t>Điều 91. Áp dụng pháp luật và quy định chuyển tiếp</w:t>
       </w:r>
@@ -13022,7 +12930,6 @@
       <w:r>
         <w:rPr>
           <w:color w:val="000000"/>
-          <w:lang w:val="nl-NL"/>
         </w:rPr>
         <w:t>3. Hương ước, quy ước của cộng</w:t>
       </w:r>
@@ -13035,189 +12942,17 @@
       <w:r>
         <w:rPr>
           <w:color w:val="000000"/>
-          <w:lang w:val="nl-NL"/>
-        </w:rPr>
-        <w:t>, các quyết định khác của cộng đồng dân cư được công nhận, thông qua trước ngày Luật này có hiệu lực thi hành thì tiếp tục thực hiện cho đến khi được sửa đổi, bổ sung, thay thế hoặc bãi bỏ theo quy định./.</w:t>
-      </w:r>
-    </w:p>
-    <w:p>
-      <w:pPr>
-        <w:spacing w:after="120"/>
-      </w:pPr>
-      <w:r>
-        <w:rPr>
-          <w:i/>
-          <w:iCs/>
-          <w:color w:val="000000"/>
-          <w:lang w:val="nl-NL"/>
-        </w:rPr>
-        <w:lastRenderedPageBreak/>
-        <w:t>Luật này được Quốc hội nước Cộng hòa xã hội chủ nghĩa Việt Nam khóa XV, kỳ họp thứ 4 thông qua ngày 10 tháng 11 năm 2022.</w:t>
-      </w:r>
-    </w:p>
-    <w:p>
-      <w:pPr>
-        <w:spacing w:after="120"/>
-      </w:pPr>
-      <w:r>
-        <w:rPr>
-          <w:color w:val="000000"/>
-          <w:lang w:val="nl-NL"/>
-        </w:rPr>
-        <w:t> </w:t>
-      </w:r>
-    </w:p>
-    <w:tbl>
-      <w:tblPr>
-        <w:tblW w:w="0" w:type="auto"/>
-        <w:tblBorders>
-          <w:top w:val="nil"/>
-          <w:bottom w:val="nil"/>
-          <w:insideH w:val="nil"/>
-          <w:insideV w:val="nil"/>
-        </w:tblBorders>
-        <w:tblCellMar>
-          <w:left w:w="0" w:type="dxa"/>
-          <w:right w:w="0" w:type="dxa"/>
-        </w:tblCellMar>
-        <w:tblLook w:val="04A0" w:firstRow="1" w:lastRow="0" w:firstColumn="1" w:lastColumn="0" w:noHBand="0" w:noVBand="1"/>
-      </w:tblPr>
-      <w:tblGrid>
-        <w:gridCol w:w="4068"/>
-        <w:gridCol w:w="4788"/>
-      </w:tblGrid>
-      <w:tr>
-        <w:tc>
-          <w:tcPr>
-            <w:tcW w:w="4068" w:type="dxa"/>
-            <w:tcBorders>
-              <w:top w:val="nil"/>
-              <w:left w:val="nil"/>
-              <w:bottom w:val="nil"/>
-              <w:right w:val="nil"/>
-              <w:tl2br w:val="nil"/>
-              <w:tr2bl w:val="nil"/>
-            </w:tcBorders>
-            <w:shd w:val="clear" w:color="auto" w:fill="auto"/>
-            <w:tcMar>
-              <w:top w:w="0" w:type="dxa"/>
-              <w:left w:w="108" w:type="dxa"/>
-              <w:bottom w:w="0" w:type="dxa"/>
-              <w:right w:w="108" w:type="dxa"/>
-            </w:tcMar>
-          </w:tcPr>
-          <w:p>
-            <w:r>
-              <w:rPr>
-                <w:b/>
-                <w:bCs/>
-              </w:rPr>
-              <w:t> </w:t>
-            </w:r>
-          </w:p>
-        </w:tc>
-        <w:tc>
-          <w:tcPr>
-            <w:tcW w:w="4788" w:type="dxa"/>
-            <w:tcBorders>
-              <w:top w:val="nil"/>
-              <w:left w:val="nil"/>
-              <w:bottom w:val="nil"/>
-              <w:right w:val="nil"/>
-              <w:tl2br w:val="nil"/>
-              <w:tr2bl w:val="nil"/>
-            </w:tcBorders>
-            <w:shd w:val="clear" w:color="auto" w:fill="auto"/>
-            <w:tcMar>
-              <w:top w:w="0" w:type="dxa"/>
-              <w:left w:w="108" w:type="dxa"/>
-              <w:bottom w:w="0" w:type="dxa"/>
-              <w:right w:w="108" w:type="dxa"/>
-            </w:tcMar>
-          </w:tcPr>
-          <w:p>
-            <w:pPr>
-              <w:jc w:val="center"/>
-            </w:pPr>
-            <w:r>
-              <w:rPr>
-                <w:b/>
-                <w:bCs/>
-                <w:color w:val="000000"/>
-                <w:lang w:val="nl-NL"/>
-              </w:rPr>
-              <w:t>CHỦ TỊCH QUỐC HỘI</w:t>
-            </w:r>
-            <w:r>
-              <w:rPr>
-                <w:b/>
-                <w:bCs/>
-                <w:color w:val="000000"/>
-                <w:lang w:val="nl-NL"/>
-              </w:rPr>
-              <w:br/>
-            </w:r>
-            <w:r>
-              <w:rPr>
-                <w:b/>
-                <w:bCs/>
-                <w:color w:val="000000"/>
-                <w:lang w:val="nl-NL"/>
-              </w:rPr>
-              <w:br/>
-            </w:r>
-            <w:r>
-              <w:rPr>
-                <w:b/>
-                <w:bCs/>
-                <w:color w:val="000000"/>
-                <w:lang w:val="nl-NL"/>
-              </w:rPr>
-              <w:br/>
-            </w:r>
-            <w:r>
-              <w:rPr>
-                <w:b/>
-                <w:bCs/>
-                <w:color w:val="000000"/>
-                <w:lang w:val="nl-NL"/>
-              </w:rPr>
-              <w:br/>
-            </w:r>
-            <w:r>
-              <w:rPr>
-                <w:b/>
-                <w:bCs/>
-                <w:color w:val="000000"/>
-                <w:lang w:val="nl-NL"/>
-              </w:rPr>
-              <w:br/>
-              <w:t>Vương Đình Huệ</w:t>
-            </w:r>
-          </w:p>
-        </w:tc>
-      </w:tr>
-    </w:tbl>
-    <w:p>
-      <w:pPr>
-        <w:spacing w:after="120"/>
-      </w:pPr>
-      <w:r>
-        <w:rPr>
-          <w:color w:val="000000"/>
-          <w:lang w:val="nl-NL"/>
-        </w:rPr>
-        <w:t> </w:t>
-      </w:r>
-    </w:p>
-    <w:p>
-      <w:pPr>
-        <w:spacing w:after="120"/>
-      </w:pPr>
-      <w:r>
-        <w:rPr>
-          <w:color w:val="000000"/>
-          <w:lang w:val="nl-NL"/>
+        </w:rPr>
+        <w:t>, các quyết định khác của cộng đồng dân cư được công nhận, thông qua trước ngày Luật này có hiệu lực thi hành thì tiếp tục thực hiện cho đến khi được sửa đổi, bổ sung, thay thế hoặc bãi bỏ theo quy định./. </w:t>
+      </w:r>
+    </w:p>
+    <w:p>
+      <w:pPr>
+        <w:spacing w:after="120"/>
+      </w:pPr>
+      <w:r>
+        <w:rPr>
+          <w:color w:val="000000"/>
         </w:rPr>
         <w:t> </w:t>
       </w:r>

</xml_diff>